<commit_message>
updating the method doc
</commit_message>
<xml_diff>
--- a/doc/Methods_RP_AH_RP_SN_AH_SN.docx
+++ b/doc/Methods_RP_AH_RP_SN_AH_SN.docx
@@ -6198,6 +6198,7 @@
       <w:pPr>
         <w:spacing w:line="480" w:lineRule="auto"/>
         <w:rPr>
+          <w:del w:id="144" w:author="Shinichi Nakagawa" w:date="2019-08-22T10:30:00Z"/>
           <w:rFonts w:ascii="Times New Roman" w:hAnsi="Times New Roman" w:cs="Times New Roman"/>
           <w:u w:val="single"/>
         </w:rPr>
@@ -6207,43 +6208,42 @@
       <w:pPr>
         <w:spacing w:line="480" w:lineRule="auto"/>
         <w:rPr>
+          <w:ins w:id="145" w:author="Shinichi Nakagawa" w:date="2019-08-22T10:30:00Z"/>
+          <w:rFonts w:ascii="Times New Roman" w:hAnsi="Times New Roman" w:cs="Times New Roman"/>
+          <w:u w:val="single"/>
+        </w:rPr>
+      </w:pPr>
+    </w:p>
+    <w:p>
+      <w:pPr>
+        <w:spacing w:line="480" w:lineRule="auto"/>
+        <w:rPr>
           <w:rFonts w:ascii="Times New Roman" w:hAnsi="Times New Roman" w:cs="Times New Roman"/>
           <w:b/>
         </w:rPr>
       </w:pPr>
-      <w:commentRangeStart w:id="144"/>
       <w:r>
         <w:rPr>
           <w:rFonts w:ascii="Times New Roman" w:hAnsi="Times New Roman" w:cs="Times New Roman"/>
           <w:b/>
         </w:rPr>
-        <w:t xml:space="preserve">Publication bias and </w:t>
-      </w:r>
-      <w:bookmarkStart w:id="145" w:name="_GoBack"/>
-      <w:r>
-        <w:rPr>
-          <w:rFonts w:ascii="Times New Roman" w:hAnsi="Times New Roman" w:cs="Times New Roman"/>
-          <w:b/>
-        </w:rPr>
-        <w:t>sensitivity analysis</w:t>
-      </w:r>
-      <w:commentRangeEnd w:id="144"/>
-      <w:r>
-        <w:rPr>
-          <w:rStyle w:val="CommentReference"/>
-          <w:rFonts w:ascii="Times New Roman" w:hAnsi="Times New Roman" w:cs="Times New Roman"/>
-          <w:sz w:val="24"/>
-          <w:szCs w:val="24"/>
-        </w:rPr>
-        <w:commentReference w:id="144"/>
-      </w:r>
-    </w:p>
-    <w:bookmarkEnd w:id="145"/>
+        <w:t xml:space="preserve">Publication bias </w:t>
+      </w:r>
+      <w:del w:id="146" w:author="Shinichi Nakagawa" w:date="2019-08-22T10:27:00Z">
+        <w:r>
+          <w:rPr>
+            <w:rFonts w:ascii="Times New Roman" w:hAnsi="Times New Roman" w:cs="Times New Roman"/>
+            <w:b/>
+          </w:rPr>
+          <w:delText>and sensitivity analysis</w:delText>
+        </w:r>
+      </w:del>
+    </w:p>
     <w:p>
       <w:pPr>
         <w:spacing w:line="480" w:lineRule="auto"/>
         <w:rPr>
-          <w:del w:id="146" w:author="Shinichi Nakagawa" w:date="2019-08-22T10:08:00Z"/>
+          <w:del w:id="147" w:author="Shinichi Nakagawa" w:date="2019-08-22T10:08:00Z"/>
           <w:rFonts w:ascii="Times New Roman" w:hAnsi="Times New Roman" w:cs="Times New Roman"/>
           <w:b/>
         </w:rPr>
@@ -6293,16 +6293,21 @@
         </w:numPr>
         <w:spacing w:line="480" w:lineRule="auto"/>
         <w:rPr>
-          <w:rFonts w:ascii="Times New Roman" w:hAnsi="Times New Roman" w:cs="Times New Roman"/>
-        </w:rPr>
-      </w:pPr>
-      <w:r>
-        <w:rPr>
-          <w:rFonts w:ascii="Times New Roman" w:hAnsi="Times New Roman" w:cs="Times New Roman"/>
-        </w:rPr>
-        <w:t>boundaries due to N (randomization tests) is creating</w:t>
-      </w:r>
-    </w:p>
+          <w:moveFrom w:id="148" w:author="Shinichi Nakagawa" w:date="2019-08-22T10:28:00Z"/>
+          <w:rFonts w:ascii="Times New Roman" w:hAnsi="Times New Roman" w:cs="Times New Roman"/>
+        </w:rPr>
+      </w:pPr>
+      <w:moveFromRangeStart w:id="149" w:author="Shinichi Nakagawa" w:date="2019-08-22T10:28:00Z" w:name="move17362107"/>
+      <w:moveFrom w:id="150" w:author="Shinichi Nakagawa" w:date="2019-08-22T10:28:00Z">
+        <w:r>
+          <w:rPr>
+            <w:rFonts w:ascii="Times New Roman" w:hAnsi="Times New Roman" w:cs="Times New Roman"/>
+          </w:rPr>
+          <w:t>boundaries due to N (randomization tests) is creating</w:t>
+        </w:r>
+      </w:moveFrom>
+    </w:p>
+    <w:moveFromRangeEnd w:id="149"/>
     <w:p>
       <w:pPr>
         <w:numPr>
@@ -6311,37 +6316,36 @@
         </w:numPr>
         <w:spacing w:line="480" w:lineRule="auto"/>
         <w:rPr>
-          <w:rFonts w:ascii="Times New Roman" w:hAnsi="Times New Roman" w:cs="Times New Roman"/>
-        </w:rPr>
-      </w:pPr>
-      <w:r>
-        <w:rPr>
-          <w:rFonts w:ascii="Times New Roman" w:hAnsi="Times New Roman" w:cs="Times New Roman"/>
-        </w:rPr>
-        <w:t>sensitivity analysis - two justifica</w:t>
-      </w:r>
-      <w:ins w:id="147" w:author="Microsoft Office User" w:date="2019-07-09T07:26:00Z">
-        <w:r>
-          <w:rPr>
-            <w:rFonts w:ascii="Times New Roman" w:hAnsi="Times New Roman" w:cs="Times New Roman"/>
-          </w:rPr>
-          <w:t>ti</w:t>
-        </w:r>
-      </w:ins>
-      <w:del w:id="148" w:author="Microsoft Office User" w:date="2019-07-09T07:26:00Z">
-        <w:r>
-          <w:rPr>
-            <w:rFonts w:ascii="Times New Roman" w:hAnsi="Times New Roman" w:cs="Times New Roman"/>
-          </w:rPr>
-          <w:delText>it</w:delText>
+          <w:del w:id="151" w:author="Shinichi Nakagawa" w:date="2019-08-22T10:28:00Z"/>
+          <w:rFonts w:ascii="Times New Roman" w:hAnsi="Times New Roman" w:cs="Times New Roman"/>
+        </w:rPr>
+      </w:pPr>
+      <w:del w:id="152" w:author="Shinichi Nakagawa" w:date="2019-08-22T10:28:00Z">
+        <w:r>
+          <w:rPr>
+            <w:rFonts w:ascii="Times New Roman" w:hAnsi="Times New Roman" w:cs="Times New Roman"/>
+          </w:rPr>
+          <w:delText>sensitivity analysis - two justifica</w:delText>
         </w:r>
       </w:del>
-      <w:r>
-        <w:rPr>
-          <w:rFonts w:ascii="Times New Roman" w:hAnsi="Times New Roman" w:cs="Times New Roman"/>
-        </w:rPr>
-        <w:t>ons</w:t>
-      </w:r>
+      <w:ins w:id="153" w:author="Microsoft Office User" w:date="2019-07-09T07:26:00Z">
+        <w:del w:id="154" w:author="Shinichi Nakagawa" w:date="2019-08-22T10:28:00Z">
+          <w:r>
+            <w:rPr>
+              <w:rFonts w:ascii="Times New Roman" w:hAnsi="Times New Roman" w:cs="Times New Roman"/>
+            </w:rPr>
+            <w:delText>ti</w:delText>
+          </w:r>
+        </w:del>
+      </w:ins>
+      <w:del w:id="155" w:author="Shinichi Nakagawa" w:date="2019-08-22T10:28:00Z">
+        <w:r>
+          <w:rPr>
+            <w:rFonts w:ascii="Times New Roman" w:hAnsi="Times New Roman" w:cs="Times New Roman"/>
+          </w:rPr>
+          <w:delText>itons</w:delText>
+        </w:r>
+      </w:del>
     </w:p>
     <w:p>
       <w:pPr>
@@ -6351,43 +6355,18 @@
         </w:numPr>
         <w:spacing w:line="480" w:lineRule="auto"/>
         <w:rPr>
-          <w:rFonts w:ascii="Times New Roman" w:hAnsi="Times New Roman" w:cs="Times New Roman"/>
-        </w:rPr>
-      </w:pPr>
-      <w:r>
-        <w:rPr>
-          <w:rFonts w:ascii="Times New Roman" w:hAnsi="Times New Roman" w:cs="Times New Roman"/>
-        </w:rPr>
-        <w:t xml:space="preserve">why we put </w:t>
-      </w:r>
-      <w:proofErr w:type="spellStart"/>
-      <w:r>
-        <w:rPr>
-          <w:rFonts w:ascii="Times New Roman" w:hAnsi="Times New Roman" w:cs="Times New Roman"/>
-        </w:rPr>
-        <w:t>TreeMap</w:t>
-      </w:r>
-      <w:proofErr w:type="spellEnd"/>
-      <w:r>
-        <w:rPr>
-          <w:rFonts w:ascii="Times New Roman" w:hAnsi="Times New Roman" w:cs="Times New Roman"/>
-        </w:rPr>
-        <w:t xml:space="preserve"> and </w:t>
-      </w:r>
-      <w:proofErr w:type="spellStart"/>
-      <w:r>
-        <w:rPr>
-          <w:rFonts w:ascii="Times New Roman" w:hAnsi="Times New Roman" w:cs="Times New Roman"/>
-        </w:rPr>
-        <w:t>Parafit</w:t>
-      </w:r>
-      <w:proofErr w:type="spellEnd"/>
-      <w:r>
-        <w:rPr>
-          <w:rFonts w:ascii="Times New Roman" w:hAnsi="Times New Roman" w:cs="Times New Roman"/>
-        </w:rPr>
-        <w:t xml:space="preserve"> data</w:t>
-      </w:r>
+          <w:del w:id="156" w:author="Shinichi Nakagawa" w:date="2019-08-22T10:28:00Z"/>
+          <w:rFonts w:ascii="Times New Roman" w:hAnsi="Times New Roman" w:cs="Times New Roman"/>
+        </w:rPr>
+      </w:pPr>
+      <w:del w:id="157" w:author="Shinichi Nakagawa" w:date="2019-08-22T10:28:00Z">
+        <w:r>
+          <w:rPr>
+            <w:rFonts w:ascii="Times New Roman" w:hAnsi="Times New Roman" w:cs="Times New Roman"/>
+          </w:rPr>
+          <w:delText>why we put TreeMap and Parafit data</w:delText>
+        </w:r>
+      </w:del>
     </w:p>
     <w:p>
       <w:pPr>
@@ -6397,29 +6376,36 @@
         </w:numPr>
         <w:spacing w:line="480" w:lineRule="auto"/>
         <w:rPr>
-          <w:rFonts w:ascii="Times New Roman" w:hAnsi="Times New Roman" w:cs="Times New Roman"/>
-        </w:rPr>
-      </w:pPr>
-      <w:r>
-        <w:rPr>
-          <w:rFonts w:ascii="Times New Roman" w:hAnsi="Times New Roman" w:cs="Times New Roman"/>
-        </w:rPr>
-        <w:t>Tr</w:t>
-      </w:r>
-      <w:ins w:id="149" w:author="Alexander Hayward" w:date="2019-07-08T11:33:00Z">
-        <w:r>
-          <w:rPr>
-            <w:rFonts w:ascii="Times New Roman" w:hAnsi="Times New Roman" w:cs="Times New Roman"/>
-          </w:rPr>
-          <w:t>u</w:t>
-        </w:r>
-      </w:ins>
-      <w:r>
-        <w:rPr>
-          <w:rFonts w:ascii="Times New Roman" w:hAnsi="Times New Roman" w:cs="Times New Roman"/>
-        </w:rPr>
-        <w:t>ncation are not biasing our main results!!!</w:t>
-      </w:r>
+          <w:del w:id="158" w:author="Shinichi Nakagawa" w:date="2019-08-22T10:28:00Z"/>
+          <w:rFonts w:ascii="Times New Roman" w:hAnsi="Times New Roman" w:cs="Times New Roman"/>
+        </w:rPr>
+      </w:pPr>
+      <w:del w:id="159" w:author="Shinichi Nakagawa" w:date="2019-08-22T10:28:00Z">
+        <w:r>
+          <w:rPr>
+            <w:rFonts w:ascii="Times New Roman" w:hAnsi="Times New Roman" w:cs="Times New Roman"/>
+          </w:rPr>
+          <w:delText>Tr</w:delText>
+        </w:r>
+      </w:del>
+      <w:ins w:id="160" w:author="Alexander Hayward" w:date="2019-07-08T11:33:00Z">
+        <w:del w:id="161" w:author="Shinichi Nakagawa" w:date="2019-08-22T10:28:00Z">
+          <w:r>
+            <w:rPr>
+              <w:rFonts w:ascii="Times New Roman" w:hAnsi="Times New Roman" w:cs="Times New Roman"/>
+            </w:rPr>
+            <w:delText>u</w:delText>
+          </w:r>
+        </w:del>
+      </w:ins>
+      <w:del w:id="162" w:author="Shinichi Nakagawa" w:date="2019-08-22T10:28:00Z">
+        <w:r>
+          <w:rPr>
+            <w:rFonts w:ascii="Times New Roman" w:hAnsi="Times New Roman" w:cs="Times New Roman"/>
+          </w:rPr>
+          <w:delText>ncation are not biasing our main results!!!</w:delText>
+        </w:r>
+      </w:del>
     </w:p>
     <w:p>
       <w:pPr>
@@ -6429,15 +6415,18 @@
         </w:numPr>
         <w:spacing w:line="480" w:lineRule="auto"/>
         <w:rPr>
-          <w:rFonts w:ascii="Times New Roman" w:hAnsi="Times New Roman" w:cs="Times New Roman"/>
-        </w:rPr>
-      </w:pPr>
-      <w:r>
-        <w:rPr>
-          <w:rFonts w:ascii="Times New Roman" w:hAnsi="Times New Roman" w:cs="Times New Roman"/>
-        </w:rPr>
-        <w:t>simulation numbers are not different between parasites and mutualists</w:t>
-      </w:r>
+          <w:del w:id="163" w:author="Shinichi Nakagawa" w:date="2019-08-22T10:28:00Z"/>
+          <w:rFonts w:ascii="Times New Roman" w:hAnsi="Times New Roman" w:cs="Times New Roman"/>
+        </w:rPr>
+      </w:pPr>
+      <w:del w:id="164" w:author="Shinichi Nakagawa" w:date="2019-08-22T10:28:00Z">
+        <w:r>
+          <w:rPr>
+            <w:rFonts w:ascii="Times New Roman" w:hAnsi="Times New Roman" w:cs="Times New Roman"/>
+          </w:rPr>
+          <w:delText>simulation numbers are not different between parasites and mutualists</w:delText>
+        </w:r>
+      </w:del>
     </w:p>
     <w:p>
       <w:pPr>
@@ -6452,17 +6441,198 @@
       <w:pPr>
         <w:spacing w:line="480" w:lineRule="auto"/>
         <w:rPr>
+          <w:ins w:id="165" w:author="Shinichi Nakagawa" w:date="2019-08-22T10:28:00Z"/>
           <w:rFonts w:ascii="Times New Roman" w:hAnsi="Times New Roman" w:cs="Times New Roman"/>
           <w:b/>
         </w:rPr>
       </w:pPr>
-      <w:r>
+      <w:del w:id="166" w:author="Shinichi Nakagawa" w:date="2019-08-22T10:27:00Z">
+        <w:r>
+          <w:rPr>
+            <w:rFonts w:ascii="Times New Roman" w:hAnsi="Times New Roman" w:cs="Times New Roman"/>
+            <w:b/>
+          </w:rPr>
+          <w:delText>Estimates of effect size</w:delText>
+        </w:r>
+      </w:del>
+      <w:ins w:id="167" w:author="Shinichi Nakagawa" w:date="2019-08-22T10:27:00Z">
+        <w:r>
+          <w:rPr>
+            <w:rFonts w:ascii="Times New Roman" w:hAnsi="Times New Roman" w:cs="Times New Roman"/>
+            <w:b/>
+          </w:rPr>
+          <w:t>Sensitivity analysis</w:t>
+        </w:r>
+      </w:ins>
+    </w:p>
+    <w:p>
+      <w:pPr>
+        <w:numPr>
+          <w:ilvl w:val="0"/>
+          <w:numId w:val="1"/>
+        </w:numPr>
+        <w:spacing w:line="480" w:lineRule="auto"/>
+        <w:rPr>
+          <w:moveTo w:id="168" w:author="Shinichi Nakagawa" w:date="2019-08-22T10:28:00Z"/>
+          <w:rFonts w:ascii="Times New Roman" w:hAnsi="Times New Roman" w:cs="Times New Roman"/>
+        </w:rPr>
+      </w:pPr>
+      <w:moveToRangeStart w:id="169" w:author="Shinichi Nakagawa" w:date="2019-08-22T10:28:00Z" w:name="move17362107"/>
+      <w:moveTo w:id="170" w:author="Shinichi Nakagawa" w:date="2019-08-22T10:28:00Z">
+        <w:r>
+          <w:rPr>
+            <w:rFonts w:ascii="Times New Roman" w:hAnsi="Times New Roman" w:cs="Times New Roman"/>
+          </w:rPr>
+          <w:t>boundaries due to N (randomization tests) is creating</w:t>
+        </w:r>
+      </w:moveTo>
+    </w:p>
+    <w:moveToRangeEnd w:id="169"/>
+    <w:p>
+      <w:pPr>
+        <w:spacing w:line="480" w:lineRule="auto"/>
         <w:rPr>
           <w:rFonts w:ascii="Times New Roman" w:hAnsi="Times New Roman" w:cs="Times New Roman"/>
           <w:b/>
         </w:rPr>
-        <w:t>Estimates of effect size</w:t>
-      </w:r>
+      </w:pPr>
+    </w:p>
+    <w:p>
+      <w:pPr>
+        <w:numPr>
+          <w:ilvl w:val="0"/>
+          <w:numId w:val="1"/>
+        </w:numPr>
+        <w:spacing w:line="480" w:lineRule="auto"/>
+        <w:rPr>
+          <w:ins w:id="171" w:author="Shinichi Nakagawa" w:date="2019-08-22T10:28:00Z"/>
+          <w:rFonts w:ascii="Times New Roman" w:hAnsi="Times New Roman" w:cs="Times New Roman"/>
+        </w:rPr>
+      </w:pPr>
+      <w:ins w:id="172" w:author="Shinichi Nakagawa" w:date="2019-08-22T10:28:00Z">
+        <w:r>
+          <w:rPr>
+            <w:rFonts w:ascii="Times New Roman" w:hAnsi="Times New Roman" w:cs="Times New Roman"/>
+          </w:rPr>
+          <w:t>sensitivity analysis - two justifica</w:t>
+        </w:r>
+        <w:r>
+          <w:rPr>
+            <w:rFonts w:ascii="Times New Roman" w:hAnsi="Times New Roman" w:cs="Times New Roman"/>
+          </w:rPr>
+          <w:t>ti</w:t>
+        </w:r>
+        <w:r>
+          <w:rPr>
+            <w:rFonts w:ascii="Times New Roman" w:hAnsi="Times New Roman" w:cs="Times New Roman"/>
+          </w:rPr>
+          <w:t>ons</w:t>
+        </w:r>
+      </w:ins>
+    </w:p>
+    <w:p>
+      <w:pPr>
+        <w:numPr>
+          <w:ilvl w:val="1"/>
+          <w:numId w:val="2"/>
+        </w:numPr>
+        <w:spacing w:line="480" w:lineRule="auto"/>
+        <w:rPr>
+          <w:ins w:id="173" w:author="Shinichi Nakagawa" w:date="2019-08-22T10:28:00Z"/>
+          <w:rFonts w:ascii="Times New Roman" w:hAnsi="Times New Roman" w:cs="Times New Roman"/>
+        </w:rPr>
+      </w:pPr>
+      <w:ins w:id="174" w:author="Shinichi Nakagawa" w:date="2019-08-22T10:28:00Z">
+        <w:r>
+          <w:rPr>
+            <w:rFonts w:ascii="Times New Roman" w:hAnsi="Times New Roman" w:cs="Times New Roman"/>
+          </w:rPr>
+          <w:t xml:space="preserve">why we put </w:t>
+        </w:r>
+        <w:proofErr w:type="spellStart"/>
+        <w:r>
+          <w:rPr>
+            <w:rFonts w:ascii="Times New Roman" w:hAnsi="Times New Roman" w:cs="Times New Roman"/>
+          </w:rPr>
+          <w:t>TreeMap</w:t>
+        </w:r>
+        <w:proofErr w:type="spellEnd"/>
+        <w:r>
+          <w:rPr>
+            <w:rFonts w:ascii="Times New Roman" w:hAnsi="Times New Roman" w:cs="Times New Roman"/>
+          </w:rPr>
+          <w:t xml:space="preserve"> and </w:t>
+        </w:r>
+        <w:proofErr w:type="spellStart"/>
+        <w:r>
+          <w:rPr>
+            <w:rFonts w:ascii="Times New Roman" w:hAnsi="Times New Roman" w:cs="Times New Roman"/>
+          </w:rPr>
+          <w:t>Parafit</w:t>
+        </w:r>
+        <w:proofErr w:type="spellEnd"/>
+        <w:r>
+          <w:rPr>
+            <w:rFonts w:ascii="Times New Roman" w:hAnsi="Times New Roman" w:cs="Times New Roman"/>
+          </w:rPr>
+          <w:t xml:space="preserve"> data</w:t>
+        </w:r>
+      </w:ins>
+    </w:p>
+    <w:p>
+      <w:pPr>
+        <w:numPr>
+          <w:ilvl w:val="1"/>
+          <w:numId w:val="3"/>
+        </w:numPr>
+        <w:spacing w:line="480" w:lineRule="auto"/>
+        <w:rPr>
+          <w:ins w:id="175" w:author="Shinichi Nakagawa" w:date="2019-08-22T10:28:00Z"/>
+          <w:rFonts w:ascii="Times New Roman" w:hAnsi="Times New Roman" w:cs="Times New Roman"/>
+        </w:rPr>
+      </w:pPr>
+      <w:ins w:id="176" w:author="Shinichi Nakagawa" w:date="2019-08-22T10:28:00Z">
+        <w:r>
+          <w:rPr>
+            <w:rFonts w:ascii="Times New Roman" w:hAnsi="Times New Roman" w:cs="Times New Roman"/>
+          </w:rPr>
+          <w:t>Tr</w:t>
+        </w:r>
+        <w:r>
+          <w:rPr>
+            <w:rFonts w:ascii="Times New Roman" w:hAnsi="Times New Roman" w:cs="Times New Roman"/>
+          </w:rPr>
+          <w:t>u</w:t>
+        </w:r>
+        <w:r>
+          <w:rPr>
+            <w:rFonts w:ascii="Times New Roman" w:hAnsi="Times New Roman" w:cs="Times New Roman"/>
+          </w:rPr>
+          <w:t>ncation are not biasing our main results!!!</w:t>
+        </w:r>
+      </w:ins>
+    </w:p>
+    <w:p>
+      <w:pPr>
+        <w:numPr>
+          <w:ilvl w:val="1"/>
+          <w:numId w:val="1"/>
+        </w:numPr>
+        <w:spacing w:line="480" w:lineRule="auto"/>
+        <w:rPr>
+          <w:ins w:id="177" w:author="Shinichi Nakagawa" w:date="2019-08-22T10:28:00Z"/>
+          <w:rFonts w:ascii="Times New Roman" w:hAnsi="Times New Roman" w:cs="Times New Roman"/>
+        </w:rPr>
+      </w:pPr>
+      <w:ins w:id="178" w:author="Shinichi Nakagawa" w:date="2019-08-22T10:28:00Z">
+        <w:r>
+          <w:rPr>
+            <w:rFonts w:ascii="Times New Roman" w:hAnsi="Times New Roman" w:cs="Times New Roman"/>
+          </w:rPr>
+          <w:lastRenderedPageBreak/>
+          <w:t>simulation numbers are not different between parasites and mutualists</w:t>
+        </w:r>
+      </w:ins>
     </w:p>
     <w:p>
       <w:pPr>
@@ -6478,15 +6648,29 @@
       <w:pPr>
         <w:spacing w:line="480" w:lineRule="auto"/>
         <w:rPr>
-          <w:ins w:id="150" w:author="Alexander Hayward" w:date="2019-07-08T12:03:00Z"/>
-          <w:rFonts w:ascii="Times New Roman" w:hAnsi="Times New Roman" w:cs="Times New Roman"/>
-        </w:rPr>
-      </w:pPr>
-      <w:r>
-        <w:rPr>
-          <w:rFonts w:ascii="Times New Roman" w:hAnsi="Times New Roman" w:cs="Times New Roman"/>
-        </w:rPr>
-        <w:t>Discussion on the likely underestimation of effect size.</w:t>
+          <w:ins w:id="179" w:author="Alexander Hayward" w:date="2019-07-08T12:03:00Z"/>
+          <w:rFonts w:ascii="Times New Roman" w:hAnsi="Times New Roman" w:cs="Times New Roman"/>
+        </w:rPr>
+      </w:pPr>
+      <w:commentRangeStart w:id="180"/>
+      <w:r>
+        <w:rPr>
+          <w:rFonts w:ascii="Times New Roman" w:hAnsi="Times New Roman" w:cs="Times New Roman"/>
+        </w:rPr>
+        <w:t xml:space="preserve">Discussion on the likely </w:t>
+      </w:r>
+      <w:commentRangeEnd w:id="180"/>
+      <w:r>
+        <w:rPr>
+          <w:rStyle w:val="CommentReference"/>
+        </w:rPr>
+        <w:commentReference w:id="180"/>
+      </w:r>
+      <w:r>
+        <w:rPr>
+          <w:rFonts w:ascii="Times New Roman" w:hAnsi="Times New Roman" w:cs="Times New Roman"/>
+        </w:rPr>
+        <w:t>underestimation of effect size.</w:t>
       </w:r>
       <w:r>
         <w:rPr>
@@ -6502,7 +6686,7 @@
           <w:rFonts w:ascii="Times New Roman" w:hAnsi="Times New Roman" w:cs="Times New Roman"/>
         </w:rPr>
       </w:pPr>
-      <w:ins w:id="151" w:author="Alexander Hayward" w:date="2019-07-08T12:03:00Z">
+      <w:ins w:id="181" w:author="Alexander Hayward" w:date="2019-07-08T12:03:00Z">
         <w:r>
           <w:rPr>
             <w:rFonts w:ascii="Times New Roman" w:hAnsi="Times New Roman" w:cs="Times New Roman"/>
@@ -6562,35 +6746,43 @@
           </w:rPr>
           <w:t>.001. In practice, the number of permutations performed by authors is constrained by the computational time and resources required to perform large numbers of phylogenetic permutations, particularly for large phylogenies and</w:t>
         </w:r>
-        <w:commentRangeStart w:id="152"/>
-        <w:commentRangeStart w:id="153"/>
+        <w:commentRangeStart w:id="182"/>
+        <w:commentRangeStart w:id="183"/>
         <w:r>
           <w:rPr>
             <w:rFonts w:ascii="Times New Roman" w:hAnsi="Times New Roman" w:cs="Times New Roman"/>
           </w:rPr>
           <w:t xml:space="preserve"> older studies, when access to high speed computing facilities was more limited. </w:t>
         </w:r>
-        <w:commentRangeEnd w:id="152"/>
+        <w:commentRangeEnd w:id="182"/>
         <w:r>
           <w:rPr>
             <w:rStyle w:val="CommentReference"/>
           </w:rPr>
-          <w:commentReference w:id="152"/>
-        </w:r>
-      </w:ins>
-      <w:commentRangeEnd w:id="153"/>
+          <w:commentReference w:id="182"/>
+        </w:r>
+      </w:ins>
+      <w:commentRangeEnd w:id="183"/>
       <w:r>
         <w:rPr>
           <w:rStyle w:val="CommentReference"/>
         </w:rPr>
-        <w:commentReference w:id="153"/>
-      </w:r>
-      <w:ins w:id="154" w:author="Alexander Hayward" w:date="2019-07-08T12:03:00Z">
-        <w:r>
-          <w:rPr>
-            <w:rFonts w:ascii="Times New Roman" w:hAnsi="Times New Roman" w:cs="Times New Roman"/>
-          </w:rPr>
-          <w:t xml:space="preserve">In cases of incongruence, this limitation is not important, since determining exact likelihoods between for example 0.54-0.55 is trivial. However, a consequence of this limitation is that for highly congruent host-symbiont </w:t>
+        <w:commentReference w:id="183"/>
+      </w:r>
+      <w:ins w:id="184" w:author="Alexander Hayward" w:date="2019-07-08T12:03:00Z">
+        <w:r>
+          <w:rPr>
+            <w:rFonts w:ascii="Times New Roman" w:hAnsi="Times New Roman" w:cs="Times New Roman"/>
+          </w:rPr>
+          <w:t xml:space="preserve">In cases of incongruence, this limitation is not important, since determining exact likelihoods </w:t>
+        </w:r>
+        <w:bookmarkStart w:id="185" w:name="_GoBack"/>
+        <w:bookmarkEnd w:id="185"/>
+        <w:r>
+          <w:rPr>
+            <w:rFonts w:ascii="Times New Roman" w:hAnsi="Times New Roman" w:cs="Times New Roman"/>
+          </w:rPr>
+          <w:t xml:space="preserve">between for example 0.54-0.55 is trivial. However, a consequence of this limitation is that for highly congruent host-symbiont </w:t>
         </w:r>
         <w:proofErr w:type="spellStart"/>
         <w:r>
@@ -6606,7 +6798,7 @@
           </w:rPr>
           <w:t>, and particularly those cases involving large numbers of taxa (where there is less chance of observing high congruence by chance alone</w:t>
         </w:r>
-        <w:commentRangeStart w:id="155"/>
+        <w:commentRangeStart w:id="186"/>
         <w:r>
           <w:rPr>
             <w:rFonts w:ascii="Times New Roman" w:hAnsi="Times New Roman" w:cs="Times New Roman"/>
@@ -6724,14 +6916,14 @@
           <w:t xml:space="preserve"> by chance alone can be considerably lower than 0.001, particularly in cases of perfect host-symbiont congruence involving many taxa, our analyses thus represent a conservative measure of host-symbiont phylogenetic congruence, and should be consid</w:t>
         </w:r>
       </w:ins>
-      <w:commentRangeEnd w:id="155"/>
+      <w:commentRangeEnd w:id="186"/>
       <w:r>
         <w:rPr>
           <w:rStyle w:val="CommentReference"/>
         </w:rPr>
-        <w:commentReference w:id="155"/>
-      </w:r>
-      <w:ins w:id="156" w:author="Alexander Hayward" w:date="2019-07-08T12:03:00Z">
+        <w:commentReference w:id="186"/>
+      </w:r>
+      <w:ins w:id="187" w:author="Alexander Hayward" w:date="2019-07-08T12:03:00Z">
         <w:r>
           <w:rPr>
             <w:rFonts w:ascii="Times New Roman" w:hAnsi="Times New Roman" w:cs="Times New Roman"/>
@@ -6747,26 +6939,26 @@
           <w:rFonts w:ascii="Times New Roman" w:hAnsi="Times New Roman" w:cs="Times New Roman"/>
         </w:rPr>
       </w:pPr>
-      <w:commentRangeStart w:id="157"/>
-      <w:commentRangeEnd w:id="157"/>
+      <w:commentRangeStart w:id="188"/>
+      <w:commentRangeEnd w:id="188"/>
       <w:r>
         <w:rPr>
           <w:rStyle w:val="CommentReference"/>
         </w:rPr>
-        <w:commentReference w:id="157"/>
+        <w:commentReference w:id="188"/>
       </w:r>
     </w:p>
     <w:p>
       <w:pPr>
         <w:spacing w:line="480" w:lineRule="auto"/>
         <w:rPr>
-          <w:del w:id="158" w:author="Shinichi Nakagawa" w:date="2019-08-22T10:21:00Z"/>
+          <w:del w:id="189" w:author="Shinichi Nakagawa" w:date="2019-08-22T10:21:00Z"/>
           <w:rFonts w:ascii="Times New Roman" w:hAnsi="Times New Roman" w:cs="Times New Roman"/>
           <w:b/>
         </w:rPr>
       </w:pPr>
-      <w:commentRangeStart w:id="159"/>
-      <w:del w:id="160" w:author="Shinichi Nakagawa" w:date="2019-08-22T10:21:00Z">
+      <w:commentRangeStart w:id="190"/>
+      <w:del w:id="191" w:author="Shinichi Nakagawa" w:date="2019-08-22T10:21:00Z">
         <w:r>
           <w:rPr>
             <w:rFonts w:ascii="Times New Roman" w:hAnsi="Times New Roman" w:cs="Times New Roman"/>
@@ -6782,8 +6974,8 @@
           <w:delText xml:space="preserve"> </w:delText>
         </w:r>
       </w:del>
-      <w:ins w:id="161" w:author="Alexander Hayward" w:date="2019-07-08T12:04:00Z">
-        <w:del w:id="162" w:author="Shinichi Nakagawa" w:date="2019-08-22T10:21:00Z">
+      <w:ins w:id="192" w:author="Alexander Hayward" w:date="2019-07-08T12:04:00Z">
+        <w:del w:id="193" w:author="Shinichi Nakagawa" w:date="2019-08-22T10:21:00Z">
           <w:r>
             <w:rPr>
               <w:rFonts w:ascii="Times New Roman" w:hAnsi="Times New Roman" w:cs="Times New Roman"/>
@@ -6798,7 +6990,7 @@
       <w:pPr>
         <w:spacing w:line="480" w:lineRule="auto"/>
         <w:rPr>
-          <w:del w:id="163" w:author="Shinichi Nakagawa" w:date="2019-08-22T10:21:00Z"/>
+          <w:del w:id="194" w:author="Shinichi Nakagawa" w:date="2019-08-22T10:21:00Z"/>
           <w:rFonts w:ascii="Times New Roman" w:hAnsi="Times New Roman" w:cs="Times New Roman"/>
         </w:rPr>
       </w:pPr>
@@ -6807,11 +6999,11 @@
       <w:pPr>
         <w:spacing w:line="480" w:lineRule="auto"/>
         <w:rPr>
-          <w:del w:id="164" w:author="Shinichi Nakagawa" w:date="2019-08-22T10:21:00Z"/>
-          <w:rFonts w:ascii="Times New Roman" w:hAnsi="Times New Roman" w:cs="Times New Roman"/>
-        </w:rPr>
-      </w:pPr>
-      <w:del w:id="165" w:author="Shinichi Nakagawa" w:date="2019-08-22T10:21:00Z">
+          <w:del w:id="195" w:author="Shinichi Nakagawa" w:date="2019-08-22T10:21:00Z"/>
+          <w:rFonts w:ascii="Times New Roman" w:hAnsi="Times New Roman" w:cs="Times New Roman"/>
+        </w:rPr>
+      </w:pPr>
+      <w:del w:id="196" w:author="Shinichi Nakagawa" w:date="2019-08-22T10:21:00Z">
         <w:r>
           <w:rPr>
             <w:rFonts w:ascii="Times New Roman" w:hAnsi="Times New Roman" w:cs="Times New Roman"/>
@@ -6820,7 +7012,7 @@
         </w:r>
       </w:del>
     </w:p>
-    <w:commentRangeEnd w:id="159"/>
+    <w:commentRangeEnd w:id="190"/>
     <w:p>
       <w:pPr>
         <w:spacing w:line="480" w:lineRule="auto"/>
@@ -6832,7 +7024,7 @@
         <w:rPr>
           <w:rStyle w:val="CommentReference"/>
         </w:rPr>
-        <w:commentReference w:id="159"/>
+        <w:commentReference w:id="190"/>
       </w:r>
     </w:p>
     <w:p>
@@ -6872,6 +7064,7 @@
         <w:rPr>
           <w:rFonts w:ascii="Times New Roman" w:hAnsi="Times New Roman" w:cs="Times New Roman"/>
         </w:rPr>
+        <w:lastRenderedPageBreak/>
         <w:fldChar w:fldCharType="begin"/>
       </w:r>
       <w:r>
@@ -6939,7 +7132,6 @@
           <w:rFonts w:hint="eastAsia"/>
           <w:noProof/>
         </w:rPr>
-        <w:lastRenderedPageBreak/>
         <w:t>2</w:t>
       </w:r>
       <w:r>
@@ -7742,7 +7934,7 @@
       </w:r>
     </w:p>
   </w:comment>
-  <w:comment w:id="144" w:author="Shinichi Nakagawa" w:date="2019-07-03T14:56:00Z" w:initials="SN">
+  <w:comment w:id="180" w:author="Shinichi Nakagawa" w:date="2019-08-22T14:51:00Z" w:initials="SN">
     <w:p>
       <w:pPr>
         <w:pStyle w:val="CommentText"/>
@@ -7754,11 +7946,19 @@
         <w:annotationRef/>
       </w:r>
       <w:r>
-        <w:t>Shinichi to do (need to expand below)</w:t>
+        <w:t xml:space="preserve">Year x number of </w:t>
+      </w:r>
+      <w:proofErr w:type="spellStart"/>
+      <w:r>
+        <w:t>randomazations</w:t>
+      </w:r>
+      <w:proofErr w:type="spellEnd"/>
+      <w:r>
+        <w:t xml:space="preserve"> correlate but they do not really affect effect sizes so does not really matter – so I removed this. </w:t>
       </w:r>
     </w:p>
   </w:comment>
-  <w:comment w:id="152" w:author="Alexander Hayward" w:date="2019-07-08T12:03:00Z" w:initials="AH">
+  <w:comment w:id="182" w:author="Alexander Hayward" w:date="2019-07-08T12:03:00Z" w:initials="AH">
     <w:p>
       <w:pPr>
         <w:pStyle w:val="CommentText"/>
@@ -7782,7 +7982,7 @@
       </w:r>
     </w:p>
   </w:comment>
-  <w:comment w:id="153" w:author="Shinichi Nakagawa" w:date="2019-07-09T06:57:00Z" w:initials="SN">
+  <w:comment w:id="183" w:author="Shinichi Nakagawa" w:date="2019-07-09T06:57:00Z" w:initials="SN">
     <w:p>
       <w:pPr>
         <w:pStyle w:val="CommentText"/>
@@ -7798,7 +7998,7 @@
       </w:r>
     </w:p>
   </w:comment>
-  <w:comment w:id="155" w:author="Shinichi Nakagawa" w:date="2019-07-09T06:56:00Z" w:initials="SN">
+  <w:comment w:id="186" w:author="Shinichi Nakagawa" w:date="2019-07-09T06:56:00Z" w:initials="SN">
     <w:p>
       <w:pPr>
         <w:pStyle w:val="CommentText"/>
@@ -7814,7 +8014,7 @@
       </w:r>
     </w:p>
   </w:comment>
-  <w:comment w:id="157" w:author="Shinichi Nakagawa" w:date="2019-08-22T10:21:00Z" w:initials="SN">
+  <w:comment w:id="188" w:author="Shinichi Nakagawa" w:date="2019-08-22T10:21:00Z" w:initials="SN">
     <w:p>
       <w:pPr>
         <w:pStyle w:val="CommentText"/>
@@ -7836,7 +8036,7 @@
       </w:r>
     </w:p>
   </w:comment>
-  <w:comment w:id="159" w:author="Shinichi Nakagawa" w:date="2019-08-22T10:21:00Z" w:initials="SN">
+  <w:comment w:id="190" w:author="Shinichi Nakagawa" w:date="2019-08-22T10:21:00Z" w:initials="SN">
     <w:p>
       <w:pPr>
         <w:pStyle w:val="CommentText"/>
@@ -7861,7 +8061,7 @@
   <w15:commentEx w15:paraId="0C0150C9" w15:done="0"/>
   <w15:commentEx w15:paraId="34B6083D" w15:done="0"/>
   <w15:commentEx w15:paraId="31436655" w15:paraIdParent="34B6083D" w15:done="0"/>
-  <w15:commentEx w15:paraId="5488FB25" w15:done="0"/>
+  <w15:commentEx w15:paraId="64943972" w15:done="0"/>
   <w15:commentEx w15:paraId="7617FA18" w15:done="0"/>
   <w15:commentEx w15:paraId="491D3C0C" w15:paraIdParent="7617FA18" w15:done="0"/>
   <w15:commentEx w15:paraId="3084FB37" w15:done="0"/>
@@ -7879,7 +8079,7 @@
   <w16cid:commentId w16cid:paraId="0C0150C9" w16cid:durableId="2108E222"/>
   <w16cid:commentId w16cid:paraId="34B6083D" w16cid:durableId="20CEB215"/>
   <w16cid:commentId w16cid:paraId="31436655" w16cid:durableId="20CEB5EF"/>
-  <w16cid:commentId w16cid:paraId="5488FB25" w16cid:durableId="20CEB216"/>
+  <w16cid:commentId w16cid:paraId="64943972" w16cid:durableId="21092A8D"/>
   <w16cid:commentId w16cid:paraId="7617FA18" w16cid:durableId="20CEB217"/>
   <w16cid:commentId w16cid:paraId="491D3C0C" w16cid:durableId="20CEB94D"/>
   <w16cid:commentId w16cid:paraId="3084FB37" w16cid:durableId="20CEB92E"/>
@@ -9292,7 +9492,7 @@
 </file>
 
 <file path=customXml/itemProps1.xml><?xml version="1.0" encoding="utf-8"?>
-<ds:datastoreItem xmlns:ds="http://schemas.openxmlformats.org/officeDocument/2006/customXml" ds:itemID="{0542AE21-4027-7F49-B3C5-DC3B07190529}">
+<ds:datastoreItem xmlns:ds="http://schemas.openxmlformats.org/officeDocument/2006/customXml" ds:itemID="{52EA148E-2749-FC43-85BF-936BEDB136B5}">
   <ds:schemaRefs>
     <ds:schemaRef ds:uri="http://schemas.openxmlformats.org/officeDocument/2006/bibliography"/>
   </ds:schemaRefs>

</xml_diff>